<commit_message>
Some few more understandings about semantic web
</commit_message>
<xml_diff>
--- a/sparql/web_semantiquev2_3_relecture.docx
+++ b/sparql/web_semantiquev2_3_relecture.docx
@@ -1307,6 +1307,8 @@
       <w:hyperlink r:id="rId11" w:history="1">
         <w:r>
           <w:rPr>
+            <w:color w:val="2E74B5" w:themeColor="accent1" w:themeShade="BF"/>
+            <w:u w:val="single"/>
             <w:lang w:val="en-US"/>
           </w:rPr>
           <w:t>http://www.w3.org/1999/02/22-rdf-syntax-ns#</w:t>
@@ -3780,7 +3782,7 @@
   <a:extraClrSchemeLst/>
   <a:extLst>
     <a:ext uri="{05A4C25C-085E-4340-85A3-A5531E510DB2}">
-      <thm15:themeFamily xmlns="" xmlns:thm15="http://schemas.microsoft.com/office/thememl/2012/main" name="Office Theme" id="{62F939B6-93AF-4DB8-9C6B-D6C7DFDC589F}" vid="{4A3C46E8-61CC-4603-A589-7422A47A8E4A}"/>
+      <thm15:themeFamily xmlns:thm15="http://schemas.microsoft.com/office/thememl/2012/main" xmlns="" name="Office Theme" id="{62F939B6-93AF-4DB8-9C6B-D6C7DFDC589F}" vid="{4A3C46E8-61CC-4603-A589-7422A47A8E4A}"/>
     </a:ext>
   </a:extLst>
 </a:theme>

</xml_diff>